<commit_message>
Comments, name change and minor fixes
</commit_message>
<xml_diff>
--- a/documentation/Verb-NounAnalysis.docx
+++ b/documentation/Verb-NounAnalysis.docx
@@ -250,7 +250,6 @@
         </w:rPr>
         <w:t xml:space="preserve">, </w:t>
       </w:r>
-      <w:proofErr w:type="spellStart"/>
       <w:r>
         <w:rPr>
           <w:highlight w:val="green"/>
@@ -258,7 +257,6 @@
         </w:rPr>
         <w:t>spearmans</w:t>
       </w:r>
-      <w:proofErr w:type="spellEnd"/>
       <w:r>
         <w:rPr>
           <w:lang w:val="en-GB"/>
@@ -716,7 +714,6 @@
               </w:rPr>
               <w:br/>
             </w:r>
-            <w:proofErr w:type="spellStart"/>
             <w:r>
               <w:rPr>
                 <w:lang w:val="en-GB"/>
@@ -729,7 +726,6 @@
               </w:rPr>
               <w:t>Simulation</w:t>
             </w:r>
-            <w:proofErr w:type="spellEnd"/>
           </w:p>
         </w:tc>
       </w:tr>
@@ -796,14 +792,12 @@
                 <w:lang w:val="en-GB"/>
               </w:rPr>
             </w:pPr>
-            <w:proofErr w:type="spellStart"/>
             <w:r>
               <w:rPr>
                 <w:lang w:val="en-GB"/>
               </w:rPr>
               <w:t>villagerBase</w:t>
             </w:r>
-            <w:proofErr w:type="spellEnd"/>
           </w:p>
           <w:p>
             <w:pPr>
@@ -977,21 +971,7 @@
               <w:rPr>
                 <w:lang w:val="en-GB"/>
               </w:rPr>
-              <w:t xml:space="preserve"> if </w:t>
-            </w:r>
-            <w:proofErr w:type="spellStart"/>
-            <w:r>
-              <w:rPr>
-                <w:lang w:val="en-GB"/>
-              </w:rPr>
-              <w:t>villageBase</w:t>
-            </w:r>
-            <w:proofErr w:type="spellEnd"/>
-            <w:r>
-              <w:rPr>
-                <w:lang w:val="en-GB"/>
-              </w:rPr>
-              <w:t xml:space="preserve"> is far</w:t>
+              <w:t xml:space="preserve"> if villageBase is far</w:t>
             </w:r>
             <w:r>
               <w:rPr>
@@ -1045,14 +1025,12 @@
                 <w:lang w:val="en-GB"/>
               </w:rPr>
             </w:pPr>
-            <w:proofErr w:type="spellStart"/>
             <w:r>
               <w:rPr>
                 <w:lang w:val="en-GB"/>
               </w:rPr>
               <w:t>Ui_Simulation</w:t>
             </w:r>
-            <w:proofErr w:type="spellEnd"/>
           </w:p>
           <w:p>
             <w:pPr>
@@ -1201,14 +1179,12 @@
                 <w:lang w:val="en-GB"/>
               </w:rPr>
             </w:pPr>
-            <w:proofErr w:type="spellStart"/>
             <w:r>
               <w:rPr>
                 <w:lang w:val="en-GB"/>
               </w:rPr>
               <w:t>villagerBase</w:t>
             </w:r>
-            <w:proofErr w:type="spellEnd"/>
           </w:p>
           <w:p>
             <w:pPr>
@@ -1274,14 +1250,12 @@
                 <w:lang w:val="en-GB"/>
               </w:rPr>
             </w:pPr>
-            <w:proofErr w:type="spellStart"/>
             <w:r>
               <w:rPr>
                 <w:lang w:val="en-GB"/>
               </w:rPr>
               <w:t>villageBase</w:t>
             </w:r>
-            <w:proofErr w:type="spellEnd"/>
           </w:p>
         </w:tc>
       </w:tr>
@@ -1388,29 +1362,25 @@
                 <w:lang w:val="en-GB"/>
               </w:rPr>
             </w:pPr>
-            <w:proofErr w:type="spellStart"/>
             <w:r>
               <w:rPr>
                 <w:lang w:val="en-GB"/>
               </w:rPr>
               <w:t>Ui_Simulation</w:t>
             </w:r>
-            <w:proofErr w:type="spellEnd"/>
-          </w:p>
-          <w:p>
-            <w:pPr>
-              <w:rPr>
-                <w:lang w:val="en-GB"/>
-              </w:rPr>
-            </w:pPr>
-            <w:proofErr w:type="spellStart"/>
+          </w:p>
+          <w:p>
+            <w:pPr>
+              <w:rPr>
+                <w:lang w:val="en-GB"/>
+              </w:rPr>
+            </w:pPr>
             <w:r>
               <w:rPr>
                 <w:lang w:val="en-GB"/>
               </w:rPr>
               <w:t>unitStatic</w:t>
             </w:r>
-            <w:proofErr w:type="spellEnd"/>
           </w:p>
         </w:tc>
       </w:tr>
@@ -1553,14 +1523,12 @@
                 <w:lang w:val="en-GB"/>
               </w:rPr>
             </w:pPr>
-            <w:proofErr w:type="spellStart"/>
             <w:r>
               <w:rPr>
                 <w:lang w:val="en-GB"/>
               </w:rPr>
               <w:t>unitDynamic</w:t>
             </w:r>
-            <w:proofErr w:type="spellEnd"/>
           </w:p>
         </w:tc>
       </w:tr>
@@ -1684,14 +1652,12 @@
                 <w:lang w:val="en-GB"/>
               </w:rPr>
             </w:pPr>
-            <w:proofErr w:type="spellStart"/>
             <w:r>
               <w:rPr>
                 <w:lang w:val="en-GB"/>
               </w:rPr>
               <w:t>unitStatic</w:t>
             </w:r>
-            <w:proofErr w:type="spellEnd"/>
           </w:p>
         </w:tc>
       </w:tr>
@@ -1817,14 +1783,12 @@
                 <w:lang w:val="en-GB"/>
               </w:rPr>
             </w:pPr>
-            <w:proofErr w:type="spellStart"/>
             <w:r>
               <w:rPr>
                 <w:lang w:val="en-GB"/>
               </w:rPr>
               <w:t>unitDynamic</w:t>
             </w:r>
-            <w:proofErr w:type="spellEnd"/>
           </w:p>
         </w:tc>
       </w:tr>
@@ -1907,37 +1871,21 @@
               <w:rPr>
                 <w:lang w:val="en-GB"/>
               </w:rPr>
-              <w:t xml:space="preserve">Holds statistics of </w:t>
-            </w:r>
-            <w:proofErr w:type="spellStart"/>
-            <w:r>
-              <w:rPr>
-                <w:lang w:val="en-GB"/>
-              </w:rPr>
-              <w:t>spearmans</w:t>
-            </w:r>
-            <w:proofErr w:type="spellEnd"/>
-          </w:p>
-          <w:p>
-            <w:pPr>
-              <w:rPr>
-                <w:lang w:val="en-GB"/>
-              </w:rPr>
-            </w:pPr>
-            <w:r>
-              <w:rPr>
-                <w:lang w:val="en-GB"/>
-              </w:rPr>
-              <w:t xml:space="preserve">Holds positions of </w:t>
-            </w:r>
-            <w:proofErr w:type="spellStart"/>
-            <w:r>
-              <w:rPr>
-                <w:lang w:val="en-GB"/>
-              </w:rPr>
-              <w:t>spearmans</w:t>
-            </w:r>
-            <w:proofErr w:type="spellEnd"/>
+              <w:t>Holds statistics of spearmans</w:t>
+            </w:r>
+          </w:p>
+          <w:p>
+            <w:pPr>
+              <w:rPr>
+                <w:lang w:val="en-GB"/>
+              </w:rPr>
+            </w:pPr>
+            <w:r>
+              <w:rPr>
+                <w:lang w:val="en-GB"/>
+              </w:rPr>
+              <w:t>Holds positions of spearmans</w:t>
+            </w:r>
           </w:p>
         </w:tc>
       </w:tr>
@@ -1965,14 +1913,12 @@
                 <w:lang w:val="en-GB"/>
               </w:rPr>
             </w:pPr>
-            <w:proofErr w:type="spellStart"/>
             <w:r>
               <w:rPr>
                 <w:lang w:val="en-GB"/>
               </w:rPr>
               <w:t>unitDynamic</w:t>
             </w:r>
-            <w:proofErr w:type="spellEnd"/>
           </w:p>
         </w:tc>
       </w:tr>
@@ -2111,14 +2057,12 @@
                 <w:lang w:val="en-GB"/>
               </w:rPr>
             </w:pPr>
-            <w:proofErr w:type="spellStart"/>
             <w:r>
               <w:rPr>
                 <w:lang w:val="en-GB"/>
               </w:rPr>
               <w:t>unitDynamic</w:t>
             </w:r>
-            <w:proofErr w:type="spellEnd"/>
           </w:p>
         </w:tc>
       </w:tr>
@@ -2202,28 +2146,12 @@
               </w:rPr>
               <w:t xml:space="preserve">Inheritance class for </w:t>
             </w:r>
-            <w:proofErr w:type="spellStart"/>
-            <w:r>
-              <w:rPr>
-                <w:lang w:val="en-GB"/>
-              </w:rPr>
-              <w:t>unitStatic</w:t>
-            </w:r>
-            <w:proofErr w:type="spellEnd"/>
-            <w:r>
-              <w:rPr>
-                <w:lang w:val="en-GB"/>
-              </w:rPr>
-              <w:t xml:space="preserve"> and </w:t>
-            </w:r>
-            <w:proofErr w:type="spellStart"/>
-            <w:r>
-              <w:rPr>
-                <w:lang w:val="en-GB"/>
-              </w:rPr>
-              <w:t>unitDynamic</w:t>
-            </w:r>
-            <w:proofErr w:type="spellEnd"/>
+            <w:r>
+              <w:rPr>
+                <w:lang w:val="en-GB"/>
+              </w:rPr>
+              <w:t>unitStatic and unitDynamic</w:t>
+            </w:r>
           </w:p>
         </w:tc>
       </w:tr>
@@ -2251,29 +2179,25 @@
                 <w:lang w:val="en-GB"/>
               </w:rPr>
             </w:pPr>
-            <w:proofErr w:type="spellStart"/>
             <w:r>
               <w:rPr>
                 <w:lang w:val="en-GB"/>
               </w:rPr>
               <w:t>unitStatic</w:t>
             </w:r>
-            <w:proofErr w:type="spellEnd"/>
-          </w:p>
-          <w:p>
-            <w:pPr>
-              <w:rPr>
-                <w:lang w:val="en-GB"/>
-              </w:rPr>
-            </w:pPr>
-            <w:proofErr w:type="spellStart"/>
+          </w:p>
+          <w:p>
+            <w:pPr>
+              <w:rPr>
+                <w:lang w:val="en-GB"/>
+              </w:rPr>
+            </w:pPr>
             <w:r>
               <w:rPr>
                 <w:lang w:val="en-GB"/>
               </w:rPr>
               <w:t>unitDynamic</w:t>
             </w:r>
-            <w:proofErr w:type="spellEnd"/>
           </w:p>
           <w:p>
             <w:pPr>
@@ -2331,20 +2255,12 @@
                 <w:lang w:val="en-GB"/>
               </w:rPr>
             </w:pPr>
-            <w:proofErr w:type="spellStart"/>
-            <w:r>
-              <w:rPr>
-                <w:lang w:val="en-GB"/>
-              </w:rPr>
-              <w:t>unit</w:t>
-            </w:r>
-            <w:r>
-              <w:rPr>
-                <w:lang w:val="en-GB"/>
-              </w:rPr>
-              <w:t>Static</w:t>
-            </w:r>
-            <w:proofErr w:type="spellEnd"/>
+            <w:r>
+              <w:rPr>
+                <w:lang w:val="en-GB"/>
+              </w:rPr>
+              <w:t>unitStatic</w:t>
+            </w:r>
           </w:p>
         </w:tc>
       </w:tr>
@@ -2376,22 +2292,8 @@
               <w:rPr>
                 <w:lang w:val="en-GB"/>
               </w:rPr>
-              <w:t xml:space="preserve">Inheritance class for </w:t>
-            </w:r>
-            <w:r>
-              <w:rPr>
-                <w:lang w:val="en-GB"/>
-              </w:rPr>
-              <w:t xml:space="preserve">resource and </w:t>
-            </w:r>
-            <w:proofErr w:type="spellStart"/>
-            <w:r>
-              <w:rPr>
-                <w:lang w:val="en-GB"/>
-              </w:rPr>
-              <w:t>villageBase</w:t>
-            </w:r>
-            <w:proofErr w:type="spellEnd"/>
+              <w:t>Inheritance class for resource and villageBase</w:t>
+            </w:r>
           </w:p>
         </w:tc>
       </w:tr>
@@ -2445,14 +2347,12 @@
                 <w:lang w:val="en-GB"/>
               </w:rPr>
             </w:pPr>
-            <w:proofErr w:type="spellStart"/>
             <w:r>
               <w:rPr>
                 <w:lang w:val="en-GB"/>
               </w:rPr>
               <w:t>villageBase</w:t>
             </w:r>
-            <w:proofErr w:type="spellEnd"/>
           </w:p>
         </w:tc>
       </w:tr>
@@ -2497,20 +2397,12 @@
                 <w:lang w:val="en-GB"/>
               </w:rPr>
             </w:pPr>
-            <w:proofErr w:type="spellStart"/>
-            <w:r>
-              <w:rPr>
-                <w:lang w:val="en-GB"/>
-              </w:rPr>
-              <w:t>unit</w:t>
-            </w:r>
-            <w:r>
-              <w:rPr>
-                <w:lang w:val="en-GB"/>
-              </w:rPr>
-              <w:t>Dynamic</w:t>
-            </w:r>
-            <w:proofErr w:type="spellEnd"/>
+            <w:r>
+              <w:rPr>
+                <w:lang w:val="en-GB"/>
+              </w:rPr>
+              <w:t>unitDynamic</w:t>
+            </w:r>
           </w:p>
         </w:tc>
       </w:tr>
@@ -2542,13 +2434,7 @@
               <w:rPr>
                 <w:lang w:val="en-GB"/>
               </w:rPr>
-              <w:t xml:space="preserve">Inheritance class for </w:t>
-            </w:r>
-            <w:r>
-              <w:rPr>
-                <w:lang w:val="en-GB"/>
-              </w:rPr>
-              <w:t>archer, spearman, warrior and monster</w:t>
+              <w:t>Inheritance class for archer, spearman, warrior and monster</w:t>
             </w:r>
           </w:p>
         </w:tc>
@@ -3178,6 +3064,7 @@
       </w:r>
       <w:r>
         <w:rPr>
+          <w:noProof/>
           <w:lang w:val="en-GB"/>
         </w:rPr>
         <w:drawing>
@@ -3254,6 +3141,7 @@
       </w:pPr>
       <w:r>
         <w:rPr>
+          <w:noProof/>
           <w:lang w:val="en-GB"/>
         </w:rPr>
         <w:drawing>
@@ -3292,6 +3180,14 @@
           </wp:inline>
         </w:drawing>
       </w:r>
+    </w:p>
+    <w:p>
+      <w:pPr>
+        <w:jc w:val="center"/>
+        <w:rPr>
+          <w:lang w:val="en-GB"/>
+        </w:rPr>
+      </w:pPr>
     </w:p>
     <w:sectPr>
       <w:pgSz w:w="11906" w:h="16838"/>
@@ -4628,15 +4524,6 @@
 </file>
 
 <file path=customXml/item1.xml><?xml version="1.0" encoding="utf-8"?>
-<?mso-contentType ?>
-<FormTemplates xmlns="http://schemas.microsoft.com/sharepoint/v3/contenttype/forms">
-  <Display>DocumentLibraryForm</Display>
-  <Edit>DocumentLibraryForm</Edit>
-  <New>DocumentLibraryForm</New>
-</FormTemplates>
-</file>
-
-<file path=customXml/item2.xml><?xml version="1.0" encoding="utf-8"?>
 <ct:contentTypeSchema xmlns:ct="http://schemas.microsoft.com/office/2006/metadata/contentType" xmlns:ma="http://schemas.microsoft.com/office/2006/metadata/properties/metaAttributes" ct:_="" ma:_="" ma:contentTypeName="Document" ma:contentTypeID="0x01010011969A99975E704893396190DA1A5459" ma:contentTypeVersion="5" ma:contentTypeDescription="Create a new document." ma:contentTypeScope="" ma:versionID="6d5ff6d0291494b6ede1bb573154ee5e">
   <xsd:schema xmlns:xsd="http://www.w3.org/2001/XMLSchema" xmlns:xs="http://www.w3.org/2001/XMLSchema" xmlns:p="http://schemas.microsoft.com/office/2006/metadata/properties" xmlns:ns3="cc636068-dfa2-442f-8e5f-6db3376451d6" xmlns:ns4="194766e4-0712-4782-902b-02fbcb4237a0" targetNamespace="http://schemas.microsoft.com/office/2006/metadata/properties" ma:root="true" ma:fieldsID="62bcedc259ded40f96d5e97c9e04dfb8" ns3:_="" ns4:_="">
     <xsd:import namespace="cc636068-dfa2-442f-8e5f-6db3376451d6"/>
@@ -4807,6 +4694,15 @@
 </ct:contentTypeSchema>
 </file>
 
+<file path=customXml/item2.xml><?xml version="1.0" encoding="utf-8"?>
+<?mso-contentType ?>
+<FormTemplates xmlns="http://schemas.microsoft.com/sharepoint/v3/contenttype/forms">
+  <Display>DocumentLibraryForm</Display>
+  <Edit>DocumentLibraryForm</Edit>
+  <New>DocumentLibraryForm</New>
+</FormTemplates>
+</file>
+
 <file path=customXml/item3.xml><?xml version="1.0" encoding="utf-8"?>
 <p:properties xmlns:p="http://schemas.microsoft.com/office/2006/metadata/properties" xmlns:xsi="http://www.w3.org/2001/XMLSchema-instance" xmlns:pc="http://schemas.microsoft.com/office/infopath/2007/PartnerControls">
   <documentManagement/>
@@ -4814,14 +4710,6 @@
 </file>
 
 <file path=customXml/itemProps1.xml><?xml version="1.0" encoding="utf-8"?>
-<ds:datastoreItem xmlns:ds="http://schemas.openxmlformats.org/officeDocument/2006/customXml" ds:itemID="{1130381C-E169-45A8-A022-B33CFA359C94}">
-  <ds:schemaRefs>
-    <ds:schemaRef ds:uri="http://schemas.microsoft.com/sharepoint/v3/contenttype/forms"/>
-  </ds:schemaRefs>
-</ds:datastoreItem>
-</file>
-
-<file path=customXml/itemProps2.xml><?xml version="1.0" encoding="utf-8"?>
 <ds:datastoreItem xmlns:ds="http://schemas.openxmlformats.org/officeDocument/2006/customXml" ds:itemID="{2010855A-F4F2-4C95-ACC6-AFFEA659C847}">
   <ds:schemaRefs>
     <ds:schemaRef ds:uri="http://schemas.microsoft.com/office/2006/metadata/contentType"/>
@@ -4840,6 +4728,14 @@
 </ds:datastoreItem>
 </file>
 
+<file path=customXml/itemProps2.xml><?xml version="1.0" encoding="utf-8"?>
+<ds:datastoreItem xmlns:ds="http://schemas.openxmlformats.org/officeDocument/2006/customXml" ds:itemID="{1130381C-E169-45A8-A022-B33CFA359C94}">
+  <ds:schemaRefs>
+    <ds:schemaRef ds:uri="http://schemas.microsoft.com/sharepoint/v3/contenttype/forms"/>
+  </ds:schemaRefs>
+</ds:datastoreItem>
+</file>
+
 <file path=customXml/itemProps3.xml><?xml version="1.0" encoding="utf-8"?>
 <ds:datastoreItem xmlns:ds="http://schemas.openxmlformats.org/officeDocument/2006/customXml" ds:itemID="{E23B4CAE-1610-4EC4-B21F-4C4F54FED500}">
   <ds:schemaRefs>

</xml_diff>